<commit_message>
Actualizamos el documento agregando ruta git
</commit_message>
<xml_diff>
--- a/Entregabel 2/Entregable 2 - Programación Básica.docx
+++ b/Entregabel 2/Entregable 2 - Programación Básica.docx
@@ -523,7 +523,11 @@
         <w:t>Repositorio:</w:t>
       </w:r>
     </w:p>
-    <w:p/>
+    <w:p>
+      <w:r>
+        <w:t>https://github.com/ing-jsperezg/EntregablesMinTic/tree/master/Entregabel%202</w:t>
+      </w:r>
+    </w:p>
     <w:p/>
     <w:sectPr>
       <w:headerReference w:type="default" r:id="rId18"/>

</xml_diff>